<commit_message>
Completed StoredProcedures in PLSQL
</commit_message>
<xml_diff>
--- a/Week 2_PLSQL_and_JUnitTDD/PLSQL_Week2.docx
+++ b/Week 2_PLSQL_and_JUnitTDD/PLSQL_Week2.docx
@@ -40,7 +40,6 @@
         </w:rPr>
         <w:t>Bank_</w:t>
       </w:r>
-      <w:proofErr w:type="gramStart"/>
       <w:r>
         <w:rPr>
           <w:b/>
@@ -69,7 +68,6 @@
         </w:rPr>
         <w:t>:</w:t>
       </w:r>
-      <w:proofErr w:type="gramEnd"/>
       <w:r>
         <w:rPr>
           <w:b/>
@@ -151,6 +149,7 @@
         <w:rPr>
           <w:b/>
           <w:bCs/>
+          <w:noProof/>
           <w:sz w:val="32"/>
           <w:szCs w:val="32"/>
         </w:rPr>
@@ -621,41 +620,13 @@
         <w:rPr>
           <w:lang w:val="en-US"/>
         </w:rPr>
-        <w:t xml:space="preserve">, </w:t>
-      </w:r>
-      <w:proofErr w:type="gramStart"/>
-      <w:r>
-        <w:rPr>
-          <w:lang w:val="en-US"/>
-        </w:rPr>
-        <w:t>TRUNC(</w:t>
-      </w:r>
-      <w:proofErr w:type="gramEnd"/>
-      <w:r>
-        <w:rPr>
-          <w:lang w:val="en-US"/>
-        </w:rPr>
-        <w:t>MONTHS_</w:t>
-      </w:r>
-      <w:proofErr w:type="gramStart"/>
-      <w:r>
-        <w:rPr>
-          <w:lang w:val="en-US"/>
-        </w:rPr>
-        <w:t xml:space="preserve">BETWEEN(SYSDATE, </w:t>
-      </w:r>
-      <w:r>
-        <w:rPr>
-          <w:lang w:val="en-US"/>
-        </w:rPr>
-        <w:t xml:space="preserve">  </w:t>
-      </w:r>
-      <w:proofErr w:type="gramEnd"/>
-      <w:r>
-        <w:rPr>
-          <w:lang w:val="en-US"/>
-        </w:rPr>
-        <w:t xml:space="preserve"> </w:t>
+        <w:t xml:space="preserve">, TRUNC(MONTHS_BETWEEN(SYSDATE, </w:t>
+      </w:r>
+      <w:r>
+        <w:rPr>
+          <w:lang w:val="en-US"/>
+        </w:rPr>
+        <w:t xml:space="preserve">   </w:t>
       </w:r>
       <w:r>
         <w:rPr>
@@ -734,7 +705,6 @@
         <w:t xml:space="preserve">      SET </w:t>
       </w:r>
       <w:proofErr w:type="spellStart"/>
-      <w:proofErr w:type="gramStart"/>
       <w:r>
         <w:rPr>
           <w:lang w:val="en-US"/>
@@ -742,7 +712,6 @@
         <w:t>interestrate</w:t>
       </w:r>
       <w:proofErr w:type="spellEnd"/>
-      <w:proofErr w:type="gramEnd"/>
       <w:r>
         <w:rPr>
           <w:lang w:val="en-US"/>
@@ -750,7 +719,6 @@
         <w:t xml:space="preserve"> = </w:t>
       </w:r>
       <w:proofErr w:type="spellStart"/>
-      <w:proofErr w:type="gramStart"/>
       <w:r>
         <w:rPr>
           <w:lang w:val="en-US"/>
@@ -758,7 +726,6 @@
         <w:t>interestrate</w:t>
       </w:r>
       <w:proofErr w:type="spellEnd"/>
-      <w:proofErr w:type="gramEnd"/>
       <w:r>
         <w:rPr>
           <w:lang w:val="en-US"/>
@@ -794,7 +761,6 @@
         <w:t xml:space="preserve"> = </w:t>
       </w:r>
       <w:proofErr w:type="spellStart"/>
-      <w:proofErr w:type="gramStart"/>
       <w:r>
         <w:rPr>
           <w:lang w:val="en-US"/>
@@ -802,7 +768,6 @@
         <w:t>cust.customerid</w:t>
       </w:r>
       <w:proofErr w:type="spellEnd"/>
-      <w:proofErr w:type="gramEnd"/>
       <w:r>
         <w:rPr>
           <w:lang w:val="en-US"/>
@@ -821,84 +786,58 @@
         <w:rPr>
           <w:lang w:val="en-US"/>
         </w:rPr>
-        <w:t xml:space="preserve">    END </w:t>
-      </w:r>
-      <w:proofErr w:type="gramStart"/>
-      <w:r>
-        <w:rPr>
-          <w:lang w:val="en-US"/>
-        </w:rPr>
-        <w:t>IF;</w:t>
-      </w:r>
-      <w:proofErr w:type="gramEnd"/>
-    </w:p>
-    <w:p>
-      <w:pPr>
-        <w:pStyle w:val="ListParagraph"/>
-        <w:rPr>
-          <w:lang w:val="en-US"/>
-        </w:rPr>
-      </w:pPr>
-      <w:r>
-        <w:rPr>
-          <w:lang w:val="en-US"/>
-        </w:rPr>
-        <w:t xml:space="preserve">  END </w:t>
-      </w:r>
-      <w:proofErr w:type="gramStart"/>
-      <w:r>
-        <w:rPr>
-          <w:lang w:val="en-US"/>
-        </w:rPr>
-        <w:t>LOOP;</w:t>
-      </w:r>
-      <w:proofErr w:type="gramEnd"/>
-    </w:p>
-    <w:p>
-      <w:pPr>
-        <w:pStyle w:val="ListParagraph"/>
-        <w:rPr>
-          <w:lang w:val="en-US"/>
-        </w:rPr>
-      </w:pPr>
-    </w:p>
-    <w:p>
-      <w:pPr>
-        <w:pStyle w:val="ListParagraph"/>
-        <w:rPr>
-          <w:lang w:val="en-US"/>
-        </w:rPr>
-      </w:pPr>
-      <w:r>
-        <w:rPr>
-          <w:lang w:val="en-US"/>
-        </w:rPr>
-        <w:t xml:space="preserve">  </w:t>
-      </w:r>
-      <w:proofErr w:type="gramStart"/>
-      <w:r>
-        <w:rPr>
-          <w:lang w:val="en-US"/>
-        </w:rPr>
-        <w:t>COMMIT;</w:t>
-      </w:r>
-      <w:proofErr w:type="gramEnd"/>
-    </w:p>
-    <w:p>
-      <w:pPr>
-        <w:pStyle w:val="ListParagraph"/>
-        <w:rPr>
-          <w:lang w:val="en-US"/>
-        </w:rPr>
-      </w:pPr>
-      <w:proofErr w:type="gramStart"/>
+        <w:t xml:space="preserve">    END IF;</w:t>
+      </w:r>
+    </w:p>
+    <w:p>
+      <w:pPr>
+        <w:pStyle w:val="ListParagraph"/>
+        <w:rPr>
+          <w:lang w:val="en-US"/>
+        </w:rPr>
+      </w:pPr>
+      <w:r>
+        <w:rPr>
+          <w:lang w:val="en-US"/>
+        </w:rPr>
+        <w:t xml:space="preserve">  END LOOP;</w:t>
+      </w:r>
+    </w:p>
+    <w:p>
+      <w:pPr>
+        <w:pStyle w:val="ListParagraph"/>
+        <w:rPr>
+          <w:lang w:val="en-US"/>
+        </w:rPr>
+      </w:pPr>
+    </w:p>
+    <w:p>
+      <w:pPr>
+        <w:pStyle w:val="ListParagraph"/>
+        <w:rPr>
+          <w:lang w:val="en-US"/>
+        </w:rPr>
+      </w:pPr>
+      <w:r>
+        <w:rPr>
+          <w:lang w:val="en-US"/>
+        </w:rPr>
+        <w:t xml:space="preserve">  COMMIT;</w:t>
+      </w:r>
+    </w:p>
+    <w:p>
+      <w:pPr>
+        <w:pStyle w:val="ListParagraph"/>
+        <w:rPr>
+          <w:lang w:val="en-US"/>
+        </w:rPr>
+      </w:pPr>
       <w:r>
         <w:rPr>
           <w:lang w:val="en-US"/>
         </w:rPr>
         <w:t>END;</w:t>
       </w:r>
-      <w:proofErr w:type="gramEnd"/>
     </w:p>
     <w:p>
       <w:pPr>
@@ -1350,7 +1289,6 @@
         <w:t xml:space="preserve"> = </w:t>
       </w:r>
       <w:proofErr w:type="spellStart"/>
-      <w:proofErr w:type="gramStart"/>
       <w:r>
         <w:rPr>
           <w:lang w:val="en-US"/>
@@ -1358,7 +1296,6 @@
         <w:t>cust.customerid</w:t>
       </w:r>
       <w:proofErr w:type="spellEnd"/>
-      <w:proofErr w:type="gramEnd"/>
       <w:r>
         <w:rPr>
           <w:lang w:val="en-US"/>
@@ -1377,62 +1314,44 @@
         <w:rPr>
           <w:lang w:val="en-US"/>
         </w:rPr>
-        <w:t xml:space="preserve">  END </w:t>
-      </w:r>
-      <w:proofErr w:type="gramStart"/>
-      <w:r>
-        <w:rPr>
-          <w:lang w:val="en-US"/>
-        </w:rPr>
-        <w:t>LOOP;</w:t>
-      </w:r>
-      <w:proofErr w:type="gramEnd"/>
-    </w:p>
-    <w:p>
-      <w:pPr>
-        <w:pStyle w:val="ListParagraph"/>
-        <w:rPr>
-          <w:lang w:val="en-US"/>
-        </w:rPr>
-      </w:pPr>
-    </w:p>
-    <w:p>
-      <w:pPr>
-        <w:pStyle w:val="ListParagraph"/>
-        <w:rPr>
-          <w:lang w:val="en-US"/>
-        </w:rPr>
-      </w:pPr>
-      <w:r>
-        <w:rPr>
-          <w:lang w:val="en-US"/>
-        </w:rPr>
-        <w:t xml:space="preserve">  </w:t>
-      </w:r>
-      <w:proofErr w:type="gramStart"/>
-      <w:r>
-        <w:rPr>
-          <w:lang w:val="en-US"/>
-        </w:rPr>
-        <w:t>COMMIT;</w:t>
-      </w:r>
-      <w:proofErr w:type="gramEnd"/>
-    </w:p>
-    <w:p>
-      <w:pPr>
-        <w:pStyle w:val="ListParagraph"/>
-        <w:rPr>
-          <w:lang w:val="en-US"/>
-        </w:rPr>
-      </w:pPr>
-      <w:proofErr w:type="gramStart"/>
+        <w:t xml:space="preserve">  END LOOP;</w:t>
+      </w:r>
+    </w:p>
+    <w:p>
+      <w:pPr>
+        <w:pStyle w:val="ListParagraph"/>
+        <w:rPr>
+          <w:lang w:val="en-US"/>
+        </w:rPr>
+      </w:pPr>
+    </w:p>
+    <w:p>
+      <w:pPr>
+        <w:pStyle w:val="ListParagraph"/>
+        <w:rPr>
+          <w:lang w:val="en-US"/>
+        </w:rPr>
+      </w:pPr>
+      <w:r>
+        <w:rPr>
+          <w:lang w:val="en-US"/>
+        </w:rPr>
+        <w:t xml:space="preserve">  COMMIT;</w:t>
+      </w:r>
+    </w:p>
+    <w:p>
+      <w:pPr>
+        <w:pStyle w:val="ListParagraph"/>
+        <w:rPr>
+          <w:lang w:val="en-US"/>
+        </w:rPr>
+      </w:pPr>
       <w:r>
         <w:rPr>
           <w:lang w:val="en-US"/>
         </w:rPr>
         <w:t>END;</w:t>
       </w:r>
-      <w:proofErr w:type="gramEnd"/>
     </w:p>
     <w:p>
       <w:pPr>
@@ -1501,6 +1420,9 @@
         </w:rPr>
       </w:pPr>
       <w:r>
+        <w:rPr>
+          <w:noProof/>
+        </w:rPr>
         <w:drawing>
           <wp:anchor distT="0" distB="0" distL="114300" distR="114300" simplePos="0" relativeHeight="251658240" behindDoc="0" locked="0" layoutInCell="1" allowOverlap="1" wp14:anchorId="0428CCED" wp14:editId="0E2C4F2E">
             <wp:simplePos x="0" y="0"/>
@@ -1793,16 +1715,8 @@
         <w:rPr>
           <w:lang w:val="en-US"/>
         </w:rPr>
-        <w:t>&lt;=sysdate+</w:t>
-      </w:r>
-      <w:proofErr w:type="gramStart"/>
-      <w:r>
-        <w:rPr>
-          <w:lang w:val="en-US"/>
-        </w:rPr>
-        <w:t>30;</w:t>
-      </w:r>
-      <w:proofErr w:type="gramEnd"/>
+        <w:t>&lt;=sysdate+30;</w:t>
+      </w:r>
     </w:p>
     <w:p>
       <w:pPr>
@@ -1850,14 +1764,7 @@
         <w:rPr>
           <w:lang w:val="en-US"/>
         </w:rPr>
-        <w:t>customers.name%</w:t>
-      </w:r>
-      <w:proofErr w:type="gramStart"/>
-      <w:r>
-        <w:rPr>
-          <w:lang w:val="en-US"/>
-        </w:rPr>
-        <w:t>TYPE</w:t>
+        <w:t>customers.name%TYPE</w:t>
       </w:r>
       <w:proofErr w:type="spellEnd"/>
       <w:r>
@@ -1866,7 +1773,6 @@
         </w:rPr>
         <w:t>;</w:t>
       </w:r>
-      <w:proofErr w:type="gramEnd"/>
     </w:p>
     <w:p>
       <w:pPr>
@@ -1992,17 +1898,9 @@
         <w:rPr>
           <w:lang w:val="en-US"/>
         </w:rPr>
-        <w:t>loan_</w:t>
-      </w:r>
-      <w:proofErr w:type="gramStart"/>
-      <w:r>
-        <w:rPr>
-          <w:lang w:val="en-US"/>
-        </w:rPr>
-        <w:t>rec.customerid</w:t>
+        <w:t>loan_rec.customerid</w:t>
       </w:r>
       <w:proofErr w:type="spellEnd"/>
-      <w:proofErr w:type="gramEnd"/>
       <w:r>
         <w:rPr>
           <w:lang w:val="en-US"/>
@@ -2021,21 +1919,7 @@
         <w:rPr>
           <w:lang w:val="en-US"/>
         </w:rPr>
-        <w:t xml:space="preserve">    DBMS_OUTPUT.PUT_</w:t>
-      </w:r>
-      <w:proofErr w:type="gramStart"/>
-      <w:r>
-        <w:rPr>
-          <w:lang w:val="en-US"/>
-        </w:rPr>
-        <w:t>LINE(</w:t>
-      </w:r>
-      <w:proofErr w:type="gramEnd"/>
-      <w:r>
-        <w:rPr>
-          <w:lang w:val="en-US"/>
-        </w:rPr>
-        <w:t xml:space="preserve">'Reminder: Loan for ' || </w:t>
+        <w:t xml:space="preserve">    DBMS_OUTPUT.PUT_LINE('Reminder: Loan for ' || </w:t>
       </w:r>
       <w:proofErr w:type="spellStart"/>
       <w:r>
@@ -2056,47 +1940,23 @@
         <w:rPr>
           <w:lang w:val="en-US"/>
         </w:rPr>
-        <w:t>loan_</w:t>
-      </w:r>
-      <w:proofErr w:type="gramStart"/>
-      <w:r>
-        <w:rPr>
-          <w:lang w:val="en-US"/>
-        </w:rPr>
-        <w:t>rec.customerid</w:t>
+        <w:t>loan_rec.customerid</w:t>
       </w:r>
       <w:proofErr w:type="spellEnd"/>
-      <w:proofErr w:type="gramEnd"/>
-      <w:r>
-        <w:rPr>
-          <w:lang w:val="en-US"/>
-        </w:rPr>
-        <w:t xml:space="preserve"> || ') is due till ' || TO_</w:t>
-      </w:r>
-      <w:proofErr w:type="gramStart"/>
-      <w:r>
-        <w:rPr>
-          <w:lang w:val="en-US"/>
-        </w:rPr>
-        <w:t>CHAR(</w:t>
+      <w:r>
+        <w:rPr>
+          <w:lang w:val="en-US"/>
+        </w:rPr>
+        <w:t xml:space="preserve"> || ') is due till ' || TO_CHAR(</w:t>
       </w:r>
       <w:proofErr w:type="spellStart"/>
-      <w:proofErr w:type="gramEnd"/>
-      <w:r>
-        <w:rPr>
-          <w:lang w:val="en-US"/>
-        </w:rPr>
-        <w:t>loan_</w:t>
-      </w:r>
-      <w:proofErr w:type="gramStart"/>
-      <w:r>
-        <w:rPr>
-          <w:lang w:val="en-US"/>
-        </w:rPr>
-        <w:t>rec.enddate</w:t>
+      <w:r>
+        <w:rPr>
+          <w:lang w:val="en-US"/>
+        </w:rPr>
+        <w:t>loan_rec.enddate</w:t>
       </w:r>
       <w:proofErr w:type="spellEnd"/>
-      <w:proofErr w:type="gramEnd"/>
       <w:r>
         <w:rPr>
           <w:lang w:val="en-US"/>
@@ -2129,32 +1989,22 @@
         <w:rPr>
           <w:lang w:val="en-US"/>
         </w:rPr>
-        <w:t xml:space="preserve">  END </w:t>
-      </w:r>
-      <w:proofErr w:type="gramStart"/>
-      <w:r>
-        <w:rPr>
-          <w:lang w:val="en-US"/>
-        </w:rPr>
-        <w:t>LOOP;</w:t>
-      </w:r>
-      <w:proofErr w:type="gramEnd"/>
-    </w:p>
-    <w:p>
-      <w:pPr>
-        <w:pStyle w:val="ListParagraph"/>
-        <w:rPr>
-          <w:lang w:val="en-US"/>
-        </w:rPr>
-      </w:pPr>
-      <w:proofErr w:type="gramStart"/>
+        <w:t xml:space="preserve">  END LOOP;</w:t>
+      </w:r>
+    </w:p>
+    <w:p>
+      <w:pPr>
+        <w:pStyle w:val="ListParagraph"/>
+        <w:rPr>
+          <w:lang w:val="en-US"/>
+        </w:rPr>
+      </w:pPr>
       <w:r>
         <w:rPr>
           <w:lang w:val="en-US"/>
         </w:rPr>
         <w:t>END;</w:t>
       </w:r>
-      <w:proofErr w:type="gramEnd"/>
     </w:p>
     <w:p>
       <w:pPr>
@@ -2292,41 +2142,1638 @@
     </w:p>
     <w:p>
       <w:pPr>
-        <w:pStyle w:val="ListParagraph"/>
-        <w:rPr>
-          <w:lang w:val="en-US"/>
-        </w:rPr>
-      </w:pPr>
-    </w:p>
-    <w:p>
-      <w:pPr>
-        <w:pStyle w:val="ListParagraph"/>
-        <w:rPr>
-          <w:lang w:val="en-US"/>
-        </w:rPr>
-      </w:pPr>
-    </w:p>
-    <w:p>
-      <w:pPr>
-        <w:rPr>
-          <w:lang w:val="en-US"/>
-        </w:rPr>
-      </w:pPr>
-    </w:p>
-    <w:p>
-      <w:pPr>
-        <w:rPr>
-          <w:lang w:val="en-US"/>
-        </w:rPr>
-      </w:pPr>
-    </w:p>
-    <w:p>
-      <w:pPr>
-        <w:rPr>
-          <w:sz w:val="32"/>
-          <w:szCs w:val="32"/>
-        </w:rPr>
-      </w:pPr>
+        <w:tabs>
+          <w:tab w:val="left" w:pos="2690"/>
+        </w:tabs>
+        <w:rPr>
+          <w:lang w:val="en-US"/>
+        </w:rPr>
+      </w:pPr>
+    </w:p>
+    <w:p>
+      <w:pPr>
+        <w:tabs>
+          <w:tab w:val="left" w:pos="2690"/>
+        </w:tabs>
+        <w:rPr>
+          <w:lang w:val="en-US"/>
+        </w:rPr>
+      </w:pPr>
+    </w:p>
+    <w:p>
+      <w:pPr>
+        <w:tabs>
+          <w:tab w:val="left" w:pos="2690"/>
+        </w:tabs>
+        <w:rPr>
+          <w:b/>
+          <w:bCs/>
+          <w:lang w:val="en-US"/>
+        </w:rPr>
+      </w:pPr>
+      <w:r>
+        <w:rPr>
+          <w:b/>
+          <w:bCs/>
+          <w:lang w:val="en-US"/>
+        </w:rPr>
+        <w:lastRenderedPageBreak/>
+        <w:t>Exercise 3 - Stored Procedures</w:t>
+      </w:r>
+    </w:p>
+    <w:p>
+      <w:pPr>
+        <w:pStyle w:val="ListParagraph"/>
+        <w:numPr>
+          <w:ilvl w:val="0"/>
+          <w:numId w:val="5"/>
+        </w:numPr>
+        <w:spacing w:after="0"/>
+      </w:pPr>
+      <w:r>
+        <w:rPr>
+          <w:b/>
+          <w:bCs/>
+        </w:rPr>
+        <w:t>Scenario 1:</w:t>
+      </w:r>
+      <w:r>
+        <w:t xml:space="preserve"> The bank needs to process monthly interest for all savings accounts.</w:t>
+      </w:r>
+    </w:p>
+    <w:p>
+      <w:pPr>
+        <w:pStyle w:val="ListParagraph"/>
+        <w:spacing w:after="0"/>
+        <w:rPr>
+          <w:b/>
+          <w:bCs/>
+        </w:rPr>
+      </w:pPr>
+    </w:p>
+    <w:p>
+      <w:pPr>
+        <w:pStyle w:val="ListParagraph"/>
+        <w:spacing w:after="0"/>
+      </w:pPr>
+    </w:p>
+    <w:p>
+      <w:pPr>
+        <w:pStyle w:val="ListParagraph"/>
+        <w:spacing w:after="0"/>
+      </w:pPr>
+      <w:r>
+        <w:rPr>
+          <w:b/>
+          <w:bCs/>
+        </w:rPr>
+        <w:t>Query:</w:t>
+      </w:r>
+    </w:p>
+    <w:p>
+      <w:pPr>
+        <w:tabs>
+          <w:tab w:val="left" w:pos="2690"/>
+        </w:tabs>
+        <w:ind w:left="737"/>
+        <w:rPr>
+          <w:lang w:val="en-US"/>
+        </w:rPr>
+      </w:pPr>
+      <w:r>
+        <w:rPr>
+          <w:lang w:val="en-US"/>
+        </w:rPr>
+        <w:t xml:space="preserve">create procedure </w:t>
+      </w:r>
+      <w:proofErr w:type="spellStart"/>
+      <w:r>
+        <w:rPr>
+          <w:lang w:val="en-US"/>
+        </w:rPr>
+        <w:t>processMonthlyInterest</w:t>
+      </w:r>
+      <w:proofErr w:type="spellEnd"/>
+      <w:r>
+        <w:rPr>
+          <w:lang w:val="en-US"/>
+        </w:rPr>
+        <w:t xml:space="preserve"> is</w:t>
+      </w:r>
+    </w:p>
+    <w:p>
+      <w:pPr>
+        <w:tabs>
+          <w:tab w:val="left" w:pos="2690"/>
+        </w:tabs>
+        <w:ind w:left="737"/>
+        <w:rPr>
+          <w:lang w:val="en-US"/>
+        </w:rPr>
+      </w:pPr>
+      <w:r>
+        <w:rPr>
+          <w:lang w:val="en-US"/>
+        </w:rPr>
+        <w:t xml:space="preserve">begin </w:t>
+      </w:r>
+    </w:p>
+    <w:p>
+      <w:pPr>
+        <w:tabs>
+          <w:tab w:val="left" w:pos="2690"/>
+        </w:tabs>
+        <w:ind w:left="737"/>
+        <w:rPr>
+          <w:lang w:val="en-US"/>
+        </w:rPr>
+      </w:pPr>
+      <w:r>
+        <w:rPr>
+          <w:lang w:val="en-US"/>
+        </w:rPr>
+        <w:t xml:space="preserve">  update accounts</w:t>
+      </w:r>
+    </w:p>
+    <w:p>
+      <w:pPr>
+        <w:tabs>
+          <w:tab w:val="left" w:pos="2690"/>
+        </w:tabs>
+        <w:ind w:left="737"/>
+        <w:rPr>
+          <w:lang w:val="en-US"/>
+        </w:rPr>
+      </w:pPr>
+      <w:r>
+        <w:rPr>
+          <w:lang w:val="en-US"/>
+        </w:rPr>
+        <w:t xml:space="preserve">   set balance=balance+(balance*0.01)</w:t>
+      </w:r>
+    </w:p>
+    <w:p>
+      <w:pPr>
+        <w:tabs>
+          <w:tab w:val="left" w:pos="2690"/>
+        </w:tabs>
+        <w:ind w:left="737"/>
+        <w:rPr>
+          <w:lang w:val="en-US"/>
+        </w:rPr>
+      </w:pPr>
+      <w:r>
+        <w:rPr>
+          <w:lang w:val="en-US"/>
+        </w:rPr>
+        <w:t xml:space="preserve">   where </w:t>
+      </w:r>
+      <w:proofErr w:type="spellStart"/>
+      <w:r>
+        <w:rPr>
+          <w:lang w:val="en-US"/>
+        </w:rPr>
+        <w:t>accounttype</w:t>
+      </w:r>
+      <w:proofErr w:type="spellEnd"/>
+      <w:r>
+        <w:rPr>
+          <w:lang w:val="en-US"/>
+        </w:rPr>
+        <w:t>='Savings';</w:t>
+      </w:r>
+    </w:p>
+    <w:p>
+      <w:pPr>
+        <w:tabs>
+          <w:tab w:val="left" w:pos="2690"/>
+        </w:tabs>
+        <w:ind w:left="737"/>
+        <w:rPr>
+          <w:lang w:val="en-US"/>
+        </w:rPr>
+      </w:pPr>
+      <w:r>
+        <w:rPr>
+          <w:lang w:val="en-US"/>
+        </w:rPr>
+        <w:t xml:space="preserve">   commit;</w:t>
+      </w:r>
+    </w:p>
+    <w:p>
+      <w:pPr>
+        <w:tabs>
+          <w:tab w:val="left" w:pos="2690"/>
+        </w:tabs>
+        <w:ind w:left="737"/>
+        <w:rPr>
+          <w:lang w:val="en-US"/>
+        </w:rPr>
+      </w:pPr>
+      <w:r>
+        <w:rPr>
+          <w:lang w:val="en-US"/>
+        </w:rPr>
+        <w:t>end;</w:t>
+      </w:r>
+    </w:p>
+    <w:p>
+      <w:pPr>
+        <w:tabs>
+          <w:tab w:val="left" w:pos="2690"/>
+        </w:tabs>
+        <w:ind w:left="737"/>
+        <w:rPr>
+          <w:lang w:val="en-US"/>
+        </w:rPr>
+      </w:pPr>
+      <w:r>
+        <w:rPr>
+          <w:lang w:val="en-US"/>
+        </w:rPr>
+        <w:t>/</w:t>
+      </w:r>
+    </w:p>
+    <w:p>
+      <w:pPr>
+        <w:tabs>
+          <w:tab w:val="left" w:pos="2690"/>
+        </w:tabs>
+        <w:ind w:left="737"/>
+        <w:rPr>
+          <w:lang w:val="en-US"/>
+        </w:rPr>
+      </w:pPr>
+    </w:p>
+    <w:p>
+      <w:pPr>
+        <w:tabs>
+          <w:tab w:val="left" w:pos="2690"/>
+        </w:tabs>
+        <w:rPr>
+          <w:lang w:val="en-US"/>
+        </w:rPr>
+      </w:pPr>
+      <w:r>
+        <w:rPr>
+          <w:lang w:val="en-US"/>
+        </w:rPr>
+        <w:t xml:space="preserve">             </w:t>
+      </w:r>
+      <w:r>
+        <w:rPr>
+          <w:lang w:val="en-US"/>
+        </w:rPr>
+        <w:t xml:space="preserve">exec </w:t>
+      </w:r>
+      <w:proofErr w:type="spellStart"/>
+      <w:r>
+        <w:rPr>
+          <w:lang w:val="en-US"/>
+        </w:rPr>
+        <w:t>processMonthlyInterest</w:t>
+      </w:r>
+      <w:proofErr w:type="spellEnd"/>
+      <w:r>
+        <w:rPr>
+          <w:lang w:val="en-US"/>
+        </w:rPr>
+        <w:t>;</w:t>
+      </w:r>
+    </w:p>
+    <w:p>
+      <w:pPr>
+        <w:tabs>
+          <w:tab w:val="left" w:pos="2690"/>
+        </w:tabs>
+        <w:rPr>
+          <w:lang w:val="en-US"/>
+        </w:rPr>
+      </w:pPr>
+    </w:p>
+    <w:p>
+      <w:pPr>
+        <w:tabs>
+          <w:tab w:val="left" w:pos="2690"/>
+        </w:tabs>
+        <w:rPr>
+          <w:lang w:val="en-US"/>
+        </w:rPr>
+      </w:pPr>
+    </w:p>
+    <w:p>
+      <w:pPr>
+        <w:tabs>
+          <w:tab w:val="left" w:pos="2690"/>
+        </w:tabs>
+        <w:rPr>
+          <w:b/>
+          <w:bCs/>
+          <w:lang w:val="en-US"/>
+        </w:rPr>
+      </w:pPr>
+      <w:r>
+        <w:rPr>
+          <w:lang w:val="en-US"/>
+        </w:rPr>
+        <w:t xml:space="preserve">           </w:t>
+      </w:r>
+      <w:r>
+        <w:rPr>
+          <w:b/>
+          <w:bCs/>
+          <w:lang w:val="en-US"/>
+        </w:rPr>
+        <w:t xml:space="preserve">Accounts table After executing the </w:t>
+      </w:r>
+      <w:proofErr w:type="spellStart"/>
+      <w:r>
+        <w:rPr>
+          <w:b/>
+          <w:bCs/>
+          <w:lang w:val="en-US"/>
+        </w:rPr>
+        <w:t>proccessMonthlySalaries</w:t>
+      </w:r>
+      <w:proofErr w:type="spellEnd"/>
+      <w:r>
+        <w:rPr>
+          <w:b/>
+          <w:bCs/>
+          <w:lang w:val="en-US"/>
+        </w:rPr>
+        <w:t xml:space="preserve"> Procedure</w:t>
+      </w:r>
+    </w:p>
+    <w:p>
+      <w:pPr>
+        <w:tabs>
+          <w:tab w:val="left" w:pos="2690"/>
+        </w:tabs>
+        <w:rPr>
+          <w:lang w:val="en-US"/>
+        </w:rPr>
+      </w:pPr>
+      <w:r>
+        <w:rPr>
+          <w:lang w:val="en-US"/>
+        </w:rPr>
+        <w:t xml:space="preserve">            </w:t>
+      </w:r>
+      <w:r>
+        <w:rPr>
+          <w:lang w:val="en-US"/>
+        </w:rPr>
+        <w:drawing>
+          <wp:inline distT="0" distB="0" distL="0" distR="0" wp14:anchorId="5A5AA3C2" wp14:editId="317458C1">
+            <wp:extent cx="4997450" cy="1905188"/>
+            <wp:effectExtent l="0" t="0" r="0" b="0"/>
+            <wp:docPr id="2004305716" name="Picture 1" descr="A screenshot of a computer screen&#10;&#10;AI-generated content may be incorrect."/>
+            <wp:cNvGraphicFramePr>
+              <a:graphicFrameLocks xmlns:a="http://schemas.openxmlformats.org/drawingml/2006/main" noChangeAspect="1"/>
+            </wp:cNvGraphicFramePr>
+            <a:graphic xmlns:a="http://schemas.openxmlformats.org/drawingml/2006/main">
+              <a:graphicData uri="http://schemas.openxmlformats.org/drawingml/2006/picture">
+                <pic:pic xmlns:pic="http://schemas.openxmlformats.org/drawingml/2006/picture">
+                  <pic:nvPicPr>
+                    <pic:cNvPr id="2004305716" name="Picture 1" descr="A screenshot of a computer screen&#10;&#10;AI-generated content may be incorrect."/>
+                    <pic:cNvPicPr/>
+                  </pic:nvPicPr>
+                  <pic:blipFill>
+                    <a:blip r:embed="rId14"/>
+                    <a:stretch>
+                      <a:fillRect/>
+                    </a:stretch>
+                  </pic:blipFill>
+                  <pic:spPr>
+                    <a:xfrm>
+                      <a:off x="0" y="0"/>
+                      <a:ext cx="5004457" cy="1907859"/>
+                    </a:xfrm>
+                    <a:prstGeom prst="rect">
+                      <a:avLst/>
+                    </a:prstGeom>
+                  </pic:spPr>
+                </pic:pic>
+              </a:graphicData>
+            </a:graphic>
+          </wp:inline>
+        </w:drawing>
+      </w:r>
+    </w:p>
+    <w:p>
+      <w:pPr>
+        <w:tabs>
+          <w:tab w:val="left" w:pos="2690"/>
+        </w:tabs>
+        <w:rPr>
+          <w:lang w:val="en-US"/>
+        </w:rPr>
+      </w:pPr>
+    </w:p>
+    <w:p>
+      <w:pPr>
+        <w:tabs>
+          <w:tab w:val="left" w:pos="2690"/>
+        </w:tabs>
+        <w:rPr>
+          <w:lang w:val="en-US"/>
+        </w:rPr>
+      </w:pPr>
+    </w:p>
+    <w:p>
+      <w:pPr>
+        <w:tabs>
+          <w:tab w:val="left" w:pos="2690"/>
+        </w:tabs>
+        <w:rPr>
+          <w:lang w:val="en-US"/>
+        </w:rPr>
+      </w:pPr>
+    </w:p>
+    <w:p>
+      <w:pPr>
+        <w:tabs>
+          <w:tab w:val="left" w:pos="2690"/>
+        </w:tabs>
+        <w:rPr>
+          <w:lang w:val="en-US"/>
+        </w:rPr>
+      </w:pPr>
+    </w:p>
+    <w:p>
+      <w:pPr>
+        <w:tabs>
+          <w:tab w:val="left" w:pos="2690"/>
+        </w:tabs>
+        <w:rPr>
+          <w:lang w:val="en-US"/>
+        </w:rPr>
+      </w:pPr>
+    </w:p>
+    <w:p>
+      <w:pPr>
+        <w:pStyle w:val="ListParagraph"/>
+        <w:numPr>
+          <w:ilvl w:val="0"/>
+          <w:numId w:val="5"/>
+        </w:numPr>
+        <w:spacing w:after="0"/>
+      </w:pPr>
+      <w:r>
+        <w:rPr>
+          <w:b/>
+          <w:bCs/>
+        </w:rPr>
+        <w:lastRenderedPageBreak/>
+        <w:t>Scenario 2:</w:t>
+      </w:r>
+      <w:r>
+        <w:t xml:space="preserve"> The bank wants to implement a bonus scheme for employees based on their performance.</w:t>
+      </w:r>
+    </w:p>
+    <w:p>
+      <w:pPr>
+        <w:spacing w:after="0"/>
+      </w:pPr>
+    </w:p>
+    <w:p>
+      <w:pPr>
+        <w:spacing w:after="0"/>
+      </w:pPr>
+    </w:p>
+    <w:p>
+      <w:pPr>
+        <w:tabs>
+          <w:tab w:val="left" w:pos="2690"/>
+        </w:tabs>
+        <w:ind w:left="720"/>
+        <w:rPr>
+          <w:b/>
+          <w:bCs/>
+          <w:lang w:val="en-US"/>
+        </w:rPr>
+      </w:pPr>
+      <w:r>
+        <w:rPr>
+          <w:b/>
+          <w:bCs/>
+          <w:lang w:val="en-US"/>
+        </w:rPr>
+        <w:t>Query:</w:t>
+      </w:r>
+    </w:p>
+    <w:p>
+      <w:pPr>
+        <w:tabs>
+          <w:tab w:val="left" w:pos="2690"/>
+        </w:tabs>
+        <w:ind w:left="680"/>
+        <w:rPr>
+          <w:lang w:val="en-US"/>
+        </w:rPr>
+      </w:pPr>
+      <w:r>
+        <w:rPr>
+          <w:lang w:val="en-US"/>
+        </w:rPr>
+        <w:t xml:space="preserve">create procedure </w:t>
+      </w:r>
+      <w:proofErr w:type="spellStart"/>
+      <w:r>
+        <w:rPr>
+          <w:lang w:val="en-US"/>
+        </w:rPr>
+        <w:t>updateEmployeeBonus</w:t>
+      </w:r>
+      <w:proofErr w:type="spellEnd"/>
+      <w:r>
+        <w:rPr>
+          <w:lang w:val="en-US"/>
+        </w:rPr>
+        <w:t>(</w:t>
+      </w:r>
+    </w:p>
+    <w:p>
+      <w:pPr>
+        <w:tabs>
+          <w:tab w:val="left" w:pos="2690"/>
+        </w:tabs>
+        <w:ind w:left="680"/>
+        <w:rPr>
+          <w:lang w:val="en-US"/>
+        </w:rPr>
+      </w:pPr>
+      <w:r>
+        <w:rPr>
+          <w:lang w:val="en-US"/>
+        </w:rPr>
+        <w:t xml:space="preserve">    department in varchar,</w:t>
+      </w:r>
+    </w:p>
+    <w:p>
+      <w:pPr>
+        <w:tabs>
+          <w:tab w:val="left" w:pos="2690"/>
+        </w:tabs>
+        <w:ind w:left="680"/>
+        <w:rPr>
+          <w:lang w:val="en-US"/>
+        </w:rPr>
+      </w:pPr>
+      <w:r>
+        <w:rPr>
+          <w:lang w:val="en-US"/>
+        </w:rPr>
+        <w:t xml:space="preserve">    </w:t>
+      </w:r>
+      <w:proofErr w:type="spellStart"/>
+      <w:r>
+        <w:rPr>
+          <w:lang w:val="en-US"/>
+        </w:rPr>
+        <w:t>bonus_percent</w:t>
+      </w:r>
+      <w:proofErr w:type="spellEnd"/>
+      <w:r>
+        <w:rPr>
+          <w:lang w:val="en-US"/>
+        </w:rPr>
+        <w:t xml:space="preserve"> in number)</w:t>
+      </w:r>
+    </w:p>
+    <w:p>
+      <w:pPr>
+        <w:tabs>
+          <w:tab w:val="left" w:pos="2690"/>
+        </w:tabs>
+        <w:ind w:left="680"/>
+        <w:rPr>
+          <w:lang w:val="en-US"/>
+        </w:rPr>
+      </w:pPr>
+      <w:r>
+        <w:rPr>
+          <w:lang w:val="en-US"/>
+        </w:rPr>
+        <w:t xml:space="preserve">    is</w:t>
+      </w:r>
+    </w:p>
+    <w:p>
+      <w:pPr>
+        <w:tabs>
+          <w:tab w:val="left" w:pos="2690"/>
+        </w:tabs>
+        <w:ind w:left="680"/>
+        <w:rPr>
+          <w:lang w:val="en-US"/>
+        </w:rPr>
+      </w:pPr>
+      <w:r>
+        <w:rPr>
+          <w:lang w:val="en-US"/>
+        </w:rPr>
+        <w:t>begin</w:t>
+      </w:r>
+    </w:p>
+    <w:p>
+      <w:pPr>
+        <w:tabs>
+          <w:tab w:val="left" w:pos="2690"/>
+        </w:tabs>
+        <w:ind w:left="680"/>
+        <w:rPr>
+          <w:lang w:val="en-US"/>
+        </w:rPr>
+      </w:pPr>
+      <w:r>
+        <w:rPr>
+          <w:lang w:val="en-US"/>
+        </w:rPr>
+        <w:t xml:space="preserve">   update employees e</w:t>
+      </w:r>
+    </w:p>
+    <w:p>
+      <w:pPr>
+        <w:tabs>
+          <w:tab w:val="left" w:pos="2690"/>
+        </w:tabs>
+        <w:ind w:left="680"/>
+        <w:rPr>
+          <w:lang w:val="en-US"/>
+        </w:rPr>
+      </w:pPr>
+      <w:r>
+        <w:rPr>
+          <w:lang w:val="en-US"/>
+        </w:rPr>
+        <w:t xml:space="preserve">   set salary=salary+(salary*</w:t>
+      </w:r>
+      <w:proofErr w:type="spellStart"/>
+      <w:r>
+        <w:rPr>
+          <w:lang w:val="en-US"/>
+        </w:rPr>
+        <w:t>bonus_percent</w:t>
+      </w:r>
+      <w:proofErr w:type="spellEnd"/>
+      <w:r>
+        <w:rPr>
+          <w:lang w:val="en-US"/>
+        </w:rPr>
+        <w:t>/100)</w:t>
+      </w:r>
+    </w:p>
+    <w:p>
+      <w:pPr>
+        <w:tabs>
+          <w:tab w:val="left" w:pos="2690"/>
+        </w:tabs>
+        <w:ind w:left="680"/>
+        <w:rPr>
+          <w:lang w:val="en-US"/>
+        </w:rPr>
+      </w:pPr>
+      <w:r>
+        <w:rPr>
+          <w:lang w:val="en-US"/>
+        </w:rPr>
+        <w:t xml:space="preserve">   where </w:t>
+      </w:r>
+      <w:proofErr w:type="spellStart"/>
+      <w:r>
+        <w:rPr>
+          <w:lang w:val="en-US"/>
+        </w:rPr>
+        <w:t>e.department</w:t>
+      </w:r>
+      <w:proofErr w:type="spellEnd"/>
+      <w:r>
+        <w:rPr>
+          <w:lang w:val="en-US"/>
+        </w:rPr>
+        <w:t>=department;</w:t>
+      </w:r>
+    </w:p>
+    <w:p>
+      <w:pPr>
+        <w:tabs>
+          <w:tab w:val="left" w:pos="2690"/>
+        </w:tabs>
+        <w:ind w:left="680"/>
+        <w:rPr>
+          <w:lang w:val="en-US"/>
+        </w:rPr>
+      </w:pPr>
+      <w:r>
+        <w:rPr>
+          <w:lang w:val="en-US"/>
+        </w:rPr>
+        <w:t xml:space="preserve">   commit;</w:t>
+      </w:r>
+    </w:p>
+    <w:p>
+      <w:pPr>
+        <w:tabs>
+          <w:tab w:val="left" w:pos="2690"/>
+        </w:tabs>
+        <w:ind w:left="680"/>
+        <w:rPr>
+          <w:lang w:val="en-US"/>
+        </w:rPr>
+      </w:pPr>
+      <w:r>
+        <w:rPr>
+          <w:lang w:val="en-US"/>
+        </w:rPr>
+        <w:t>end;</w:t>
+      </w:r>
+    </w:p>
+    <w:p>
+      <w:pPr>
+        <w:tabs>
+          <w:tab w:val="left" w:pos="2690"/>
+        </w:tabs>
+        <w:ind w:left="680"/>
+        <w:rPr>
+          <w:lang w:val="en-US"/>
+        </w:rPr>
+      </w:pPr>
+      <w:r>
+        <w:rPr>
+          <w:lang w:val="en-US"/>
+        </w:rPr>
+        <w:t>/</w:t>
+      </w:r>
+    </w:p>
+    <w:p>
+      <w:pPr>
+        <w:tabs>
+          <w:tab w:val="left" w:pos="2690"/>
+        </w:tabs>
+        <w:ind w:left="680"/>
+        <w:rPr>
+          <w:lang w:val="en-US"/>
+        </w:rPr>
+      </w:pPr>
+    </w:p>
+    <w:p>
+      <w:pPr>
+        <w:tabs>
+          <w:tab w:val="left" w:pos="2690"/>
+        </w:tabs>
+        <w:ind w:left="680"/>
+        <w:rPr>
+          <w:lang w:val="en-US"/>
+        </w:rPr>
+      </w:pPr>
+      <w:r>
+        <w:rPr>
+          <w:lang w:val="en-US"/>
+        </w:rPr>
+        <w:t xml:space="preserve">exec </w:t>
+      </w:r>
+      <w:proofErr w:type="spellStart"/>
+      <w:r>
+        <w:rPr>
+          <w:lang w:val="en-US"/>
+        </w:rPr>
+        <w:t>updateEmployeeBonus</w:t>
+      </w:r>
+      <w:proofErr w:type="spellEnd"/>
+      <w:r>
+        <w:rPr>
+          <w:lang w:val="en-US"/>
+        </w:rPr>
+        <w:t>('IT', 5);</w:t>
+      </w:r>
+    </w:p>
+    <w:p>
+      <w:pPr>
+        <w:tabs>
+          <w:tab w:val="left" w:pos="2690"/>
+        </w:tabs>
+        <w:ind w:left="680"/>
+        <w:rPr>
+          <w:lang w:val="en-US"/>
+        </w:rPr>
+      </w:pPr>
+    </w:p>
+    <w:p>
+      <w:pPr>
+        <w:tabs>
+          <w:tab w:val="left" w:pos="2690"/>
+        </w:tabs>
+        <w:ind w:left="680"/>
+        <w:rPr>
+          <w:lang w:val="en-US"/>
+        </w:rPr>
+      </w:pPr>
+    </w:p>
+    <w:p>
+      <w:pPr>
+        <w:tabs>
+          <w:tab w:val="left" w:pos="2690"/>
+        </w:tabs>
+        <w:ind w:left="680"/>
+        <w:rPr>
+          <w:lang w:val="en-US"/>
+        </w:rPr>
+      </w:pPr>
+    </w:p>
+    <w:p>
+      <w:pPr>
+        <w:tabs>
+          <w:tab w:val="left" w:pos="2690"/>
+        </w:tabs>
+        <w:rPr>
+          <w:b/>
+          <w:bCs/>
+          <w:lang w:val="en-US"/>
+        </w:rPr>
+      </w:pPr>
+      <w:r>
+        <w:rPr>
+          <w:b/>
+          <w:bCs/>
+          <w:lang w:val="en-US"/>
+        </w:rPr>
+        <w:t xml:space="preserve">Employee Table after executing </w:t>
+      </w:r>
+      <w:proofErr w:type="spellStart"/>
+      <w:r>
+        <w:rPr>
+          <w:b/>
+          <w:bCs/>
+          <w:lang w:val="en-US"/>
+        </w:rPr>
+        <w:t>updateEmployeeBonus</w:t>
+      </w:r>
+      <w:proofErr w:type="spellEnd"/>
+      <w:r>
+        <w:rPr>
+          <w:b/>
+          <w:bCs/>
+          <w:lang w:val="en-US"/>
+        </w:rPr>
+        <w:t xml:space="preserve"> procedure</w:t>
+      </w:r>
+    </w:p>
+    <w:p>
+      <w:pPr>
+        <w:tabs>
+          <w:tab w:val="left" w:pos="2690"/>
+        </w:tabs>
+        <w:rPr>
+          <w:b/>
+          <w:bCs/>
+          <w:lang w:val="en-US"/>
+        </w:rPr>
+      </w:pPr>
+      <w:r>
+        <w:rPr>
+          <w:b/>
+          <w:bCs/>
+          <w:lang w:val="en-US"/>
+        </w:rPr>
+        <w:t xml:space="preserve">            </w:t>
+      </w:r>
+    </w:p>
+    <w:p>
+      <w:pPr>
+        <w:tabs>
+          <w:tab w:val="left" w:pos="2690"/>
+        </w:tabs>
+        <w:rPr>
+          <w:b/>
+          <w:bCs/>
+          <w:lang w:val="en-US"/>
+        </w:rPr>
+      </w:pPr>
+      <w:r>
+        <w:rPr>
+          <w:b/>
+          <w:bCs/>
+          <w:lang w:val="en-US"/>
+        </w:rPr>
+        <w:drawing>
+          <wp:inline distT="0" distB="0" distL="0" distR="0" wp14:anchorId="073DF5BA" wp14:editId="1C2A1062">
+            <wp:extent cx="5731510" cy="941070"/>
+            <wp:effectExtent l="0" t="0" r="2540" b="0"/>
+            <wp:docPr id="1808640789" name="Picture 1" descr="A screenshot of a white background&#10;&#10;AI-generated content may be incorrect."/>
+            <wp:cNvGraphicFramePr>
+              <a:graphicFrameLocks xmlns:a="http://schemas.openxmlformats.org/drawingml/2006/main" noChangeAspect="1"/>
+            </wp:cNvGraphicFramePr>
+            <a:graphic xmlns:a="http://schemas.openxmlformats.org/drawingml/2006/main">
+              <a:graphicData uri="http://schemas.openxmlformats.org/drawingml/2006/picture">
+                <pic:pic xmlns:pic="http://schemas.openxmlformats.org/drawingml/2006/picture">
+                  <pic:nvPicPr>
+                    <pic:cNvPr id="1808640789" name="Picture 1" descr="A screenshot of a white background&#10;&#10;AI-generated content may be incorrect."/>
+                    <pic:cNvPicPr/>
+                  </pic:nvPicPr>
+                  <pic:blipFill>
+                    <a:blip r:embed="rId15"/>
+                    <a:stretch>
+                      <a:fillRect/>
+                    </a:stretch>
+                  </pic:blipFill>
+                  <pic:spPr>
+                    <a:xfrm>
+                      <a:off x="0" y="0"/>
+                      <a:ext cx="5731510" cy="941070"/>
+                    </a:xfrm>
+                    <a:prstGeom prst="rect">
+                      <a:avLst/>
+                    </a:prstGeom>
+                  </pic:spPr>
+                </pic:pic>
+              </a:graphicData>
+            </a:graphic>
+          </wp:inline>
+        </w:drawing>
+      </w:r>
+    </w:p>
+    <w:p>
+      <w:pPr>
+        <w:tabs>
+          <w:tab w:val="left" w:pos="2690"/>
+        </w:tabs>
+        <w:rPr>
+          <w:b/>
+          <w:bCs/>
+          <w:lang w:val="en-US"/>
+        </w:rPr>
+      </w:pPr>
+    </w:p>
+    <w:p>
+      <w:pPr>
+        <w:tabs>
+          <w:tab w:val="left" w:pos="2690"/>
+        </w:tabs>
+        <w:rPr>
+          <w:b/>
+          <w:bCs/>
+          <w:lang w:val="en-US"/>
+        </w:rPr>
+      </w:pPr>
+    </w:p>
+    <w:p>
+      <w:pPr>
+        <w:tabs>
+          <w:tab w:val="left" w:pos="2690"/>
+        </w:tabs>
+        <w:rPr>
+          <w:b/>
+          <w:bCs/>
+          <w:lang w:val="en-US"/>
+        </w:rPr>
+      </w:pPr>
+    </w:p>
+    <w:p>
+      <w:pPr>
+        <w:pStyle w:val="ListParagraph"/>
+        <w:numPr>
+          <w:ilvl w:val="0"/>
+          <w:numId w:val="5"/>
+        </w:numPr>
+        <w:spacing w:after="0"/>
+      </w:pPr>
+      <w:r>
+        <w:rPr>
+          <w:b/>
+          <w:bCs/>
+        </w:rPr>
+        <w:lastRenderedPageBreak/>
+        <w:t>Scenario 3:</w:t>
+      </w:r>
+      <w:r>
+        <w:t xml:space="preserve"> Customers should be able to transfer funds between their accounts.</w:t>
+      </w:r>
+    </w:p>
+    <w:p>
+      <w:pPr>
+        <w:tabs>
+          <w:tab w:val="left" w:pos="2690"/>
+        </w:tabs>
+        <w:ind w:left="720"/>
+        <w:rPr>
+          <w:b/>
+          <w:bCs/>
+          <w:lang w:val="en-US"/>
+        </w:rPr>
+      </w:pPr>
+      <w:r>
+        <w:rPr>
+          <w:b/>
+          <w:bCs/>
+          <w:lang w:val="en-US"/>
+        </w:rPr>
+        <w:t>Query:</w:t>
+      </w:r>
+    </w:p>
+    <w:p>
+      <w:pPr>
+        <w:tabs>
+          <w:tab w:val="left" w:pos="2690"/>
+        </w:tabs>
+        <w:ind w:left="737"/>
+        <w:rPr>
+          <w:lang w:val="en-US"/>
+        </w:rPr>
+      </w:pPr>
+      <w:r>
+        <w:rPr>
+          <w:lang w:val="en-US"/>
+        </w:rPr>
+        <w:t xml:space="preserve">create procedure </w:t>
+      </w:r>
+      <w:proofErr w:type="spellStart"/>
+      <w:r>
+        <w:rPr>
+          <w:lang w:val="en-US"/>
+        </w:rPr>
+        <w:t>Trans</w:t>
+      </w:r>
+      <w:r>
+        <w:rPr>
+          <w:lang w:val="en-US"/>
+        </w:rPr>
+        <w:t>f</w:t>
+      </w:r>
+      <w:r>
+        <w:rPr>
+          <w:lang w:val="en-US"/>
+        </w:rPr>
+        <w:t>erfunds</w:t>
+      </w:r>
+      <w:proofErr w:type="spellEnd"/>
+      <w:r>
+        <w:rPr>
+          <w:lang w:val="en-US"/>
+        </w:rPr>
+        <w:t>(</w:t>
+      </w:r>
+      <w:proofErr w:type="spellStart"/>
+      <w:r>
+        <w:rPr>
+          <w:lang w:val="en-US"/>
+        </w:rPr>
+        <w:t>from_account</w:t>
+      </w:r>
+      <w:proofErr w:type="spellEnd"/>
+      <w:r>
+        <w:rPr>
+          <w:lang w:val="en-US"/>
+        </w:rPr>
+        <w:t xml:space="preserve"> in number, </w:t>
+      </w:r>
+      <w:proofErr w:type="spellStart"/>
+      <w:r>
+        <w:rPr>
+          <w:lang w:val="en-US"/>
+        </w:rPr>
+        <w:t>to_account</w:t>
+      </w:r>
+      <w:proofErr w:type="spellEnd"/>
+      <w:r>
+        <w:rPr>
+          <w:lang w:val="en-US"/>
+        </w:rPr>
+        <w:t xml:space="preserve"> in number, amount in number) is</w:t>
+      </w:r>
+    </w:p>
+    <w:p>
+      <w:pPr>
+        <w:tabs>
+          <w:tab w:val="left" w:pos="2690"/>
+        </w:tabs>
+        <w:ind w:left="737"/>
+        <w:rPr>
+          <w:lang w:val="en-US"/>
+        </w:rPr>
+      </w:pPr>
+      <w:proofErr w:type="spellStart"/>
+      <w:r>
+        <w:rPr>
+          <w:lang w:val="en-US"/>
+        </w:rPr>
+        <w:t>nbalance</w:t>
+      </w:r>
+      <w:proofErr w:type="spellEnd"/>
+      <w:r>
+        <w:rPr>
+          <w:lang w:val="en-US"/>
+        </w:rPr>
+        <w:t xml:space="preserve"> number;</w:t>
+      </w:r>
+    </w:p>
+    <w:p>
+      <w:pPr>
+        <w:tabs>
+          <w:tab w:val="left" w:pos="2690"/>
+        </w:tabs>
+        <w:ind w:left="737"/>
+        <w:rPr>
+          <w:lang w:val="en-US"/>
+        </w:rPr>
+      </w:pPr>
+      <w:r>
+        <w:rPr>
+          <w:lang w:val="en-US"/>
+        </w:rPr>
+        <w:t>begin</w:t>
+      </w:r>
+    </w:p>
+    <w:p>
+      <w:pPr>
+        <w:tabs>
+          <w:tab w:val="left" w:pos="2690"/>
+        </w:tabs>
+        <w:ind w:left="737"/>
+        <w:rPr>
+          <w:lang w:val="en-US"/>
+        </w:rPr>
+      </w:pPr>
+      <w:r>
+        <w:rPr>
+          <w:lang w:val="en-US"/>
+        </w:rPr>
+        <w:t xml:space="preserve">  select balance into </w:t>
+      </w:r>
+      <w:proofErr w:type="spellStart"/>
+      <w:r>
+        <w:rPr>
+          <w:lang w:val="en-US"/>
+        </w:rPr>
+        <w:t>nbalance</w:t>
+      </w:r>
+      <w:proofErr w:type="spellEnd"/>
+      <w:r>
+        <w:rPr>
+          <w:lang w:val="en-US"/>
+        </w:rPr>
+        <w:t xml:space="preserve"> from accounts where </w:t>
+      </w:r>
+      <w:proofErr w:type="spellStart"/>
+      <w:r>
+        <w:rPr>
+          <w:lang w:val="en-US"/>
+        </w:rPr>
+        <w:t>accountid</w:t>
+      </w:r>
+      <w:proofErr w:type="spellEnd"/>
+      <w:r>
+        <w:rPr>
+          <w:lang w:val="en-US"/>
+        </w:rPr>
+        <w:t xml:space="preserve"> = </w:t>
+      </w:r>
+      <w:proofErr w:type="spellStart"/>
+      <w:r>
+        <w:rPr>
+          <w:lang w:val="en-US"/>
+        </w:rPr>
+        <w:t>from_account</w:t>
+      </w:r>
+      <w:proofErr w:type="spellEnd"/>
+      <w:r>
+        <w:rPr>
+          <w:lang w:val="en-US"/>
+        </w:rPr>
+        <w:t>;</w:t>
+      </w:r>
+    </w:p>
+    <w:p>
+      <w:pPr>
+        <w:tabs>
+          <w:tab w:val="left" w:pos="2690"/>
+        </w:tabs>
+        <w:ind w:left="737"/>
+        <w:rPr>
+          <w:lang w:val="en-US"/>
+        </w:rPr>
+      </w:pPr>
+      <w:r>
+        <w:rPr>
+          <w:lang w:val="en-US"/>
+        </w:rPr>
+        <w:t xml:space="preserve">  if </w:t>
+      </w:r>
+      <w:proofErr w:type="spellStart"/>
+      <w:r>
+        <w:rPr>
+          <w:lang w:val="en-US"/>
+        </w:rPr>
+        <w:t>n</w:t>
+      </w:r>
+      <w:r>
+        <w:rPr>
+          <w:lang w:val="en-US"/>
+        </w:rPr>
+        <w:t>balance</w:t>
+      </w:r>
+      <w:proofErr w:type="spellEnd"/>
+      <w:r>
+        <w:rPr>
+          <w:lang w:val="en-US"/>
+        </w:rPr>
+        <w:t xml:space="preserve">&lt;amount then   </w:t>
+      </w:r>
+      <w:proofErr w:type="spellStart"/>
+      <w:r>
+        <w:rPr>
+          <w:lang w:val="en-US"/>
+        </w:rPr>
+        <w:t>raise_application_error</w:t>
+      </w:r>
+      <w:proofErr w:type="spellEnd"/>
+      <w:r>
+        <w:rPr>
+          <w:lang w:val="en-US"/>
+        </w:rPr>
+        <w:t>(-20001, 'Insufficient balance in source account.');</w:t>
+      </w:r>
+    </w:p>
+    <w:p>
+      <w:pPr>
+        <w:tabs>
+          <w:tab w:val="left" w:pos="2690"/>
+        </w:tabs>
+        <w:ind w:left="737"/>
+        <w:rPr>
+          <w:lang w:val="en-US"/>
+        </w:rPr>
+      </w:pPr>
+      <w:r>
+        <w:rPr>
+          <w:lang w:val="en-US"/>
+        </w:rPr>
+        <w:t xml:space="preserve">  end if;</w:t>
+      </w:r>
+    </w:p>
+    <w:p>
+      <w:pPr>
+        <w:tabs>
+          <w:tab w:val="left" w:pos="2690"/>
+        </w:tabs>
+        <w:ind w:left="737"/>
+        <w:rPr>
+          <w:lang w:val="en-US"/>
+        </w:rPr>
+      </w:pPr>
+      <w:r>
+        <w:rPr>
+          <w:lang w:val="en-US"/>
+        </w:rPr>
+        <w:t xml:space="preserve">  update accounts</w:t>
+      </w:r>
+    </w:p>
+    <w:p>
+      <w:pPr>
+        <w:tabs>
+          <w:tab w:val="left" w:pos="2690"/>
+        </w:tabs>
+        <w:ind w:left="737"/>
+        <w:rPr>
+          <w:lang w:val="en-US"/>
+        </w:rPr>
+      </w:pPr>
+      <w:r>
+        <w:rPr>
+          <w:lang w:val="en-US"/>
+        </w:rPr>
+        <w:t xml:space="preserve">  set balance=balance-amount</w:t>
+      </w:r>
+    </w:p>
+    <w:p>
+      <w:pPr>
+        <w:tabs>
+          <w:tab w:val="left" w:pos="2690"/>
+        </w:tabs>
+        <w:ind w:left="737"/>
+        <w:rPr>
+          <w:lang w:val="en-US"/>
+        </w:rPr>
+      </w:pPr>
+      <w:r>
+        <w:rPr>
+          <w:lang w:val="en-US"/>
+        </w:rPr>
+        <w:t xml:space="preserve">  where </w:t>
+      </w:r>
+      <w:proofErr w:type="spellStart"/>
+      <w:r>
+        <w:rPr>
+          <w:lang w:val="en-US"/>
+        </w:rPr>
+        <w:t>accountid</w:t>
+      </w:r>
+      <w:proofErr w:type="spellEnd"/>
+      <w:r>
+        <w:rPr>
+          <w:lang w:val="en-US"/>
+        </w:rPr>
+        <w:t>=</w:t>
+      </w:r>
+      <w:proofErr w:type="spellStart"/>
+      <w:r>
+        <w:rPr>
+          <w:lang w:val="en-US"/>
+        </w:rPr>
+        <w:t>from_account</w:t>
+      </w:r>
+      <w:proofErr w:type="spellEnd"/>
+      <w:r>
+        <w:rPr>
+          <w:lang w:val="en-US"/>
+        </w:rPr>
+        <w:t>;</w:t>
+      </w:r>
+    </w:p>
+    <w:p>
+      <w:pPr>
+        <w:tabs>
+          <w:tab w:val="left" w:pos="2690"/>
+        </w:tabs>
+        <w:ind w:left="737"/>
+        <w:rPr>
+          <w:lang w:val="en-US"/>
+        </w:rPr>
+      </w:pPr>
+      <w:r>
+        <w:rPr>
+          <w:lang w:val="en-US"/>
+        </w:rPr>
+        <w:t xml:space="preserve">  update accounts</w:t>
+      </w:r>
+    </w:p>
+    <w:p>
+      <w:pPr>
+        <w:tabs>
+          <w:tab w:val="left" w:pos="2690"/>
+        </w:tabs>
+        <w:ind w:left="737"/>
+        <w:rPr>
+          <w:lang w:val="en-US"/>
+        </w:rPr>
+      </w:pPr>
+      <w:r>
+        <w:rPr>
+          <w:lang w:val="en-US"/>
+        </w:rPr>
+        <w:t xml:space="preserve">  set balance=</w:t>
+      </w:r>
+      <w:proofErr w:type="spellStart"/>
+      <w:r>
+        <w:rPr>
+          <w:lang w:val="en-US"/>
+        </w:rPr>
+        <w:t>balance+amount</w:t>
+      </w:r>
+      <w:proofErr w:type="spellEnd"/>
+    </w:p>
+    <w:p>
+      <w:pPr>
+        <w:tabs>
+          <w:tab w:val="left" w:pos="2690"/>
+        </w:tabs>
+        <w:ind w:left="737"/>
+        <w:rPr>
+          <w:lang w:val="en-US"/>
+        </w:rPr>
+      </w:pPr>
+      <w:r>
+        <w:rPr>
+          <w:lang w:val="en-US"/>
+        </w:rPr>
+        <w:t xml:space="preserve">  where </w:t>
+      </w:r>
+      <w:proofErr w:type="spellStart"/>
+      <w:r>
+        <w:rPr>
+          <w:lang w:val="en-US"/>
+        </w:rPr>
+        <w:t>accountid</w:t>
+      </w:r>
+      <w:proofErr w:type="spellEnd"/>
+      <w:r>
+        <w:rPr>
+          <w:lang w:val="en-US"/>
+        </w:rPr>
+        <w:t>=</w:t>
+      </w:r>
+      <w:proofErr w:type="spellStart"/>
+      <w:r>
+        <w:rPr>
+          <w:lang w:val="en-US"/>
+        </w:rPr>
+        <w:t>to_account</w:t>
+      </w:r>
+      <w:proofErr w:type="spellEnd"/>
+      <w:r>
+        <w:rPr>
+          <w:lang w:val="en-US"/>
+        </w:rPr>
+        <w:t>;</w:t>
+      </w:r>
+    </w:p>
+    <w:p>
+      <w:pPr>
+        <w:tabs>
+          <w:tab w:val="left" w:pos="2690"/>
+        </w:tabs>
+        <w:ind w:left="737"/>
+        <w:rPr>
+          <w:lang w:val="en-US"/>
+        </w:rPr>
+      </w:pPr>
+      <w:r>
+        <w:rPr>
+          <w:lang w:val="en-US"/>
+        </w:rPr>
+        <w:t xml:space="preserve">  commit;</w:t>
+      </w:r>
+    </w:p>
+    <w:p>
+      <w:pPr>
+        <w:tabs>
+          <w:tab w:val="left" w:pos="2690"/>
+        </w:tabs>
+        <w:ind w:left="737"/>
+        <w:rPr>
+          <w:lang w:val="en-US"/>
+        </w:rPr>
+      </w:pPr>
+      <w:r>
+        <w:rPr>
+          <w:lang w:val="en-US"/>
+        </w:rPr>
+        <w:t>end;</w:t>
+      </w:r>
+    </w:p>
+    <w:p>
+      <w:pPr>
+        <w:tabs>
+          <w:tab w:val="left" w:pos="2690"/>
+        </w:tabs>
+        <w:ind w:left="737"/>
+        <w:rPr>
+          <w:lang w:val="en-US"/>
+        </w:rPr>
+      </w:pPr>
+      <w:r>
+        <w:rPr>
+          <w:lang w:val="en-US"/>
+        </w:rPr>
+        <w:t>/</w:t>
+      </w:r>
+    </w:p>
+    <w:p>
+      <w:pPr>
+        <w:tabs>
+          <w:tab w:val="left" w:pos="2690"/>
+        </w:tabs>
+        <w:ind w:left="737"/>
+        <w:rPr>
+          <w:lang w:val="en-US"/>
+        </w:rPr>
+      </w:pPr>
+      <w:r>
+        <w:rPr>
+          <w:lang w:val="en-US"/>
+        </w:rPr>
+        <w:t xml:space="preserve">exec </w:t>
+      </w:r>
+      <w:proofErr w:type="spellStart"/>
+      <w:r>
+        <w:rPr>
+          <w:lang w:val="en-US"/>
+        </w:rPr>
+        <w:t>Transferfunds</w:t>
+      </w:r>
+      <w:proofErr w:type="spellEnd"/>
+      <w:r>
+        <w:rPr>
+          <w:lang w:val="en-US"/>
+        </w:rPr>
+        <w:t>(1,2,1050);</w:t>
+      </w:r>
+    </w:p>
+    <w:p>
+      <w:pPr>
+        <w:tabs>
+          <w:tab w:val="left" w:pos="2690"/>
+        </w:tabs>
+        <w:ind w:left="737"/>
+        <w:rPr>
+          <w:lang w:val="en-US"/>
+        </w:rPr>
+      </w:pPr>
+    </w:p>
+    <w:p>
+      <w:pPr>
+        <w:rPr>
+          <w:b/>
+          <w:bCs/>
+          <w:sz w:val="28"/>
+          <w:szCs w:val="28"/>
+        </w:rPr>
+      </w:pPr>
+      <w:r>
+        <w:rPr>
+          <w:b/>
+          <w:bCs/>
+          <w:sz w:val="28"/>
+          <w:szCs w:val="28"/>
+        </w:rPr>
+        <w:drawing>
+          <wp:anchor distT="0" distB="0" distL="114300" distR="114300" simplePos="0" relativeHeight="251661312" behindDoc="0" locked="0" layoutInCell="1" allowOverlap="1" wp14:anchorId="251FA89B" wp14:editId="4051A465">
+            <wp:simplePos x="0" y="0"/>
+            <wp:positionH relativeFrom="margin">
+              <wp:posOffset>309880</wp:posOffset>
+            </wp:positionH>
+            <wp:positionV relativeFrom="paragraph">
+              <wp:posOffset>351155</wp:posOffset>
+            </wp:positionV>
+            <wp:extent cx="5731510" cy="1336675"/>
+            <wp:effectExtent l="0" t="0" r="2540" b="0"/>
+            <wp:wrapSquare wrapText="bothSides"/>
+            <wp:docPr id="1419677261" name="Picture 1" descr="A close-up of a paper&#10;&#10;AI-generated content may be incorrect."/>
+            <wp:cNvGraphicFramePr>
+              <a:graphicFrameLocks xmlns:a="http://schemas.openxmlformats.org/drawingml/2006/main" noChangeAspect="1"/>
+            </wp:cNvGraphicFramePr>
+            <a:graphic xmlns:a="http://schemas.openxmlformats.org/drawingml/2006/main">
+              <a:graphicData uri="http://schemas.openxmlformats.org/drawingml/2006/picture">
+                <pic:pic xmlns:pic="http://schemas.openxmlformats.org/drawingml/2006/picture">
+                  <pic:nvPicPr>
+                    <pic:cNvPr id="1419677261" name="Picture 1" descr="A close-up of a paper&#10;&#10;AI-generated content may be incorrect."/>
+                    <pic:cNvPicPr/>
+                  </pic:nvPicPr>
+                  <pic:blipFill>
+                    <a:blip r:embed="rId16">
+                      <a:extLst>
+                        <a:ext uri="{28A0092B-C50C-407E-A947-70E740481C1C}">
+                          <a14:useLocalDpi xmlns:a14="http://schemas.microsoft.com/office/drawing/2010/main" val="0"/>
+                        </a:ext>
+                      </a:extLst>
+                    </a:blip>
+                    <a:stretch>
+                      <a:fillRect/>
+                    </a:stretch>
+                  </pic:blipFill>
+                  <pic:spPr>
+                    <a:xfrm>
+                      <a:off x="0" y="0"/>
+                      <a:ext cx="5731510" cy="1336675"/>
+                    </a:xfrm>
+                    <a:prstGeom prst="rect">
+                      <a:avLst/>
+                    </a:prstGeom>
+                  </pic:spPr>
+                </pic:pic>
+              </a:graphicData>
+            </a:graphic>
+          </wp:anchor>
+        </w:drawing>
+      </w:r>
+      <w:r>
+        <w:rPr>
+          <w:b/>
+          <w:bCs/>
+          <w:sz w:val="28"/>
+          <w:szCs w:val="28"/>
+        </w:rPr>
+        <w:t xml:space="preserve">    Accounts Table after executing </w:t>
+      </w:r>
+      <w:proofErr w:type="spellStart"/>
+      <w:r>
+        <w:rPr>
+          <w:b/>
+          <w:bCs/>
+          <w:sz w:val="28"/>
+          <w:szCs w:val="28"/>
+        </w:rPr>
+        <w:t>Transferfunds</w:t>
+      </w:r>
+      <w:proofErr w:type="spellEnd"/>
+      <w:r>
+        <w:rPr>
+          <w:b/>
+          <w:bCs/>
+          <w:sz w:val="28"/>
+          <w:szCs w:val="28"/>
+        </w:rPr>
+        <w:t xml:space="preserve"> Procedur</w:t>
+      </w:r>
+      <w:r>
+        <w:rPr>
+          <w:b/>
+          <w:bCs/>
+          <w:sz w:val="28"/>
+          <w:szCs w:val="28"/>
+        </w:rPr>
+        <w:t>e</w:t>
+      </w:r>
     </w:p>
     <w:sectPr>
       <w:pgSz w:w="11906" w:h="16838"/>
@@ -2569,9 +4016,9 @@
     </w:lvl>
   </w:abstractNum>
   <w:abstractNum w:abstractNumId="2" w15:restartNumberingAfterBreak="0">
-    <w:nsid w:val="3EDD55D2"/>
+    <w:nsid w:val="228C0D11"/>
     <w:multiLevelType w:val="hybridMultilevel"/>
-    <w:tmpl w:val="5770FB3C"/>
+    <w:tmpl w:val="3432DA60"/>
     <w:lvl w:ilvl="0" w:tplc="4009000F">
       <w:start w:val="1"/>
       <w:numFmt w:val="decimal"/>
@@ -2657,6 +4104,185 @@
       </w:pPr>
     </w:lvl>
   </w:abstractNum>
+  <w:abstractNum w:abstractNumId="3" w15:restartNumberingAfterBreak="0">
+    <w:nsid w:val="3EDD55D2"/>
+    <w:multiLevelType w:val="hybridMultilevel"/>
+    <w:tmpl w:val="5770FB3C"/>
+    <w:lvl w:ilvl="0" w:tplc="4009000F">
+      <w:start w:val="1"/>
+      <w:numFmt w:val="decimal"/>
+      <w:lvlText w:val="%1."/>
+      <w:lvlJc w:val="left"/>
+      <w:pPr>
+        <w:ind w:left="720" w:hanging="360"/>
+      </w:pPr>
+      <w:rPr>
+        <w:rFonts w:hint="default"/>
+      </w:rPr>
+    </w:lvl>
+    <w:lvl w:ilvl="1" w:tplc="40090019" w:tentative="1">
+      <w:start w:val="1"/>
+      <w:numFmt w:val="lowerLetter"/>
+      <w:lvlText w:val="%2."/>
+      <w:lvlJc w:val="left"/>
+      <w:pPr>
+        <w:ind w:left="1440" w:hanging="360"/>
+      </w:pPr>
+    </w:lvl>
+    <w:lvl w:ilvl="2" w:tplc="4009001B" w:tentative="1">
+      <w:start w:val="1"/>
+      <w:numFmt w:val="lowerRoman"/>
+      <w:lvlText w:val="%3."/>
+      <w:lvlJc w:val="right"/>
+      <w:pPr>
+        <w:ind w:left="2160" w:hanging="180"/>
+      </w:pPr>
+    </w:lvl>
+    <w:lvl w:ilvl="3" w:tplc="4009000F" w:tentative="1">
+      <w:start w:val="1"/>
+      <w:numFmt w:val="decimal"/>
+      <w:lvlText w:val="%4."/>
+      <w:lvlJc w:val="left"/>
+      <w:pPr>
+        <w:ind w:left="2880" w:hanging="360"/>
+      </w:pPr>
+    </w:lvl>
+    <w:lvl w:ilvl="4" w:tplc="40090019" w:tentative="1">
+      <w:start w:val="1"/>
+      <w:numFmt w:val="lowerLetter"/>
+      <w:lvlText w:val="%5."/>
+      <w:lvlJc w:val="left"/>
+      <w:pPr>
+        <w:ind w:left="3600" w:hanging="360"/>
+      </w:pPr>
+    </w:lvl>
+    <w:lvl w:ilvl="5" w:tplc="4009001B" w:tentative="1">
+      <w:start w:val="1"/>
+      <w:numFmt w:val="lowerRoman"/>
+      <w:lvlText w:val="%6."/>
+      <w:lvlJc w:val="right"/>
+      <w:pPr>
+        <w:ind w:left="4320" w:hanging="180"/>
+      </w:pPr>
+    </w:lvl>
+    <w:lvl w:ilvl="6" w:tplc="4009000F" w:tentative="1">
+      <w:start w:val="1"/>
+      <w:numFmt w:val="decimal"/>
+      <w:lvlText w:val="%7."/>
+      <w:lvlJc w:val="left"/>
+      <w:pPr>
+        <w:ind w:left="5040" w:hanging="360"/>
+      </w:pPr>
+    </w:lvl>
+    <w:lvl w:ilvl="7" w:tplc="40090019" w:tentative="1">
+      <w:start w:val="1"/>
+      <w:numFmt w:val="lowerLetter"/>
+      <w:lvlText w:val="%8."/>
+      <w:lvlJc w:val="left"/>
+      <w:pPr>
+        <w:ind w:left="5760" w:hanging="360"/>
+      </w:pPr>
+    </w:lvl>
+    <w:lvl w:ilvl="8" w:tplc="4009001B" w:tentative="1">
+      <w:start w:val="1"/>
+      <w:numFmt w:val="lowerRoman"/>
+      <w:lvlText w:val="%9."/>
+      <w:lvlJc w:val="right"/>
+      <w:pPr>
+        <w:ind w:left="6480" w:hanging="180"/>
+      </w:pPr>
+    </w:lvl>
+  </w:abstractNum>
+  <w:abstractNum w:abstractNumId="4" w15:restartNumberingAfterBreak="0">
+    <w:nsid w:val="4FAA68A9"/>
+    <w:multiLevelType w:val="hybridMultilevel"/>
+    <w:tmpl w:val="80D4D754"/>
+    <w:lvl w:ilvl="0" w:tplc="DA962BB8">
+      <w:start w:val="1"/>
+      <w:numFmt w:val="decimal"/>
+      <w:lvlText w:val="%1."/>
+      <w:lvlJc w:val="left"/>
+      <w:pPr>
+        <w:ind w:left="720" w:hanging="360"/>
+      </w:pPr>
+      <w:rPr>
+        <w:rFonts w:hint="default"/>
+        <w:b/>
+      </w:rPr>
+    </w:lvl>
+    <w:lvl w:ilvl="1" w:tplc="40090019" w:tentative="1">
+      <w:start w:val="1"/>
+      <w:numFmt w:val="lowerLetter"/>
+      <w:lvlText w:val="%2."/>
+      <w:lvlJc w:val="left"/>
+      <w:pPr>
+        <w:ind w:left="1440" w:hanging="360"/>
+      </w:pPr>
+    </w:lvl>
+    <w:lvl w:ilvl="2" w:tplc="4009001B" w:tentative="1">
+      <w:start w:val="1"/>
+      <w:numFmt w:val="lowerRoman"/>
+      <w:lvlText w:val="%3."/>
+      <w:lvlJc w:val="right"/>
+      <w:pPr>
+        <w:ind w:left="2160" w:hanging="180"/>
+      </w:pPr>
+    </w:lvl>
+    <w:lvl w:ilvl="3" w:tplc="4009000F" w:tentative="1">
+      <w:start w:val="1"/>
+      <w:numFmt w:val="decimal"/>
+      <w:lvlText w:val="%4."/>
+      <w:lvlJc w:val="left"/>
+      <w:pPr>
+        <w:ind w:left="2880" w:hanging="360"/>
+      </w:pPr>
+    </w:lvl>
+    <w:lvl w:ilvl="4" w:tplc="40090019" w:tentative="1">
+      <w:start w:val="1"/>
+      <w:numFmt w:val="lowerLetter"/>
+      <w:lvlText w:val="%5."/>
+      <w:lvlJc w:val="left"/>
+      <w:pPr>
+        <w:ind w:left="3600" w:hanging="360"/>
+      </w:pPr>
+    </w:lvl>
+    <w:lvl w:ilvl="5" w:tplc="4009001B" w:tentative="1">
+      <w:start w:val="1"/>
+      <w:numFmt w:val="lowerRoman"/>
+      <w:lvlText w:val="%6."/>
+      <w:lvlJc w:val="right"/>
+      <w:pPr>
+        <w:ind w:left="4320" w:hanging="180"/>
+      </w:pPr>
+    </w:lvl>
+    <w:lvl w:ilvl="6" w:tplc="4009000F" w:tentative="1">
+      <w:start w:val="1"/>
+      <w:numFmt w:val="decimal"/>
+      <w:lvlText w:val="%7."/>
+      <w:lvlJc w:val="left"/>
+      <w:pPr>
+        <w:ind w:left="5040" w:hanging="360"/>
+      </w:pPr>
+    </w:lvl>
+    <w:lvl w:ilvl="7" w:tplc="40090019" w:tentative="1">
+      <w:start w:val="1"/>
+      <w:numFmt w:val="lowerLetter"/>
+      <w:lvlText w:val="%8."/>
+      <w:lvlJc w:val="left"/>
+      <w:pPr>
+        <w:ind w:left="5760" w:hanging="360"/>
+      </w:pPr>
+    </w:lvl>
+    <w:lvl w:ilvl="8" w:tplc="4009001B" w:tentative="1">
+      <w:start w:val="1"/>
+      <w:numFmt w:val="lowerRoman"/>
+      <w:lvlText w:val="%9."/>
+      <w:lvlJc w:val="right"/>
+      <w:pPr>
+        <w:ind w:left="6480" w:hanging="180"/>
+      </w:pPr>
+    </w:lvl>
+  </w:abstractNum>
   <w:num w:numId="1" w16cid:durableId="1688944248">
     <w:abstractNumId w:val="0"/>
   </w:num>
@@ -2664,7 +4290,13 @@
     <w:abstractNumId w:val="1"/>
   </w:num>
   <w:num w:numId="3" w16cid:durableId="1866746982">
+    <w:abstractNumId w:val="3"/>
+  </w:num>
+  <w:num w:numId="4" w16cid:durableId="1284657611">
     <w:abstractNumId w:val="2"/>
+  </w:num>
+  <w:num w:numId="5" w16cid:durableId="1643774801">
+    <w:abstractNumId w:val="4"/>
   </w:num>
 </w:numbering>
 </file>
@@ -3272,6 +4904,7 @@
   <w:style w:type="character" w:default="1" w:styleId="DefaultParagraphFont">
     <w:name w:val="Default Paragraph Font"/>
     <w:uiPriority w:val="1"/>
+    <w:semiHidden/>
     <w:unhideWhenUsed/>
   </w:style>
   <w:style w:type="table" w:default="1" w:styleId="TableNormal">

</xml_diff>